<commit_message>
new template from Janet
git-svn-id: svn://svn.code.sf.net/p/tei/code/trunk/Stylesheets@11608 e5332ce4-a50f-0410-b94b-d658400b0204
</commit_message>
<xml_diff>
--- a/profiles/oucscourses/docx/template.docx
+++ b/profiles/oucscourses/docx/template.docx
@@ -18,7 +18,6 @@
       <w:cols w:space="720"/>
       <w:titlePg/>
       <w:docGrid w:linePitch="360"/>
-      <w:printerSettings r:id="rId14"/>
     </w:sectPr>
   </w:body>
 </w:document>
@@ -2774,6 +2773,50 @@
       <w:sz w:val="18"/>
     </w:rPr>
   </w:style>
+  <w:style w:type="paragraph" w:customStyle="1" w:styleId="coursename">
+    <w:name w:val="coursename"/>
+    <w:basedOn w:val="Normal"/>
+    <w:qFormat/>
+    <w:rsid w:val="0009570F"/>
+    <w:pPr>
+      <w:spacing w:before="360" w:after="0"/>
+    </w:pPr>
+    <w:rPr>
+      <w:rFonts w:asciiTheme="majorHAnsi" w:hAnsiTheme="majorHAnsi"/>
+      <w:b/>
+      <w:sz w:val="36"/>
+    </w:rPr>
+  </w:style>
+  <w:style w:type="paragraph" w:customStyle="1" w:styleId="coursedetails">
+    <w:name w:val="coursedetails"/>
+    <w:basedOn w:val="Normal"/>
+    <w:qFormat/>
+    <w:rsid w:val="0009570F"/>
+    <w:pPr>
+      <w:spacing w:before="40" w:after="320"/>
+    </w:pPr>
+    <w:rPr>
+      <w:rFonts w:asciiTheme="majorHAnsi" w:hAnsiTheme="majorHAnsi"/>
+      <w:sz w:val="36"/>
+    </w:rPr>
+  </w:style>
+  <w:style w:type="paragraph" w:customStyle="1" w:styleId="receptiontitle">
+    <w:name w:val="receptiontitle"/>
+    <w:basedOn w:val="Normal"/>
+    <w:qFormat/>
+    <w:rsid w:val="008F064F"/>
+    <w:pPr>
+      <w:pBdr>
+        <w:bottom w:val="single" w:sz="4" w:space="1" w:color="auto"/>
+      </w:pBdr>
+      <w:spacing w:before="120" w:after="320"/>
+    </w:pPr>
+    <w:rPr>
+      <w:rFonts w:asciiTheme="majorHAnsi" w:hAnsiTheme="majorHAnsi"/>
+      <w:b/>
+      <w:sz w:val="52"/>
+    </w:rPr>
+  </w:style>
 </w:styles>
 </file>
 
@@ -4535,6 +4578,50 @@
     <w:rPr>
       <w:rFonts w:ascii="Courier" w:hAnsi="Courier"/>
       <w:sz w:val="18"/>
+    </w:rPr>
+  </w:style>
+  <w:style w:type="paragraph" w:customStyle="1" w:styleId="coursename">
+    <w:name w:val="coursename"/>
+    <w:basedOn w:val="Normal"/>
+    <w:qFormat/>
+    <w:rsid w:val="0009570F"/>
+    <w:pPr>
+      <w:spacing w:before="360" w:after="0"/>
+    </w:pPr>
+    <w:rPr>
+      <w:rFonts w:asciiTheme="majorHAnsi" w:hAnsiTheme="majorHAnsi"/>
+      <w:b/>
+      <w:sz w:val="36"/>
+    </w:rPr>
+  </w:style>
+  <w:style w:type="paragraph" w:customStyle="1" w:styleId="coursedetails">
+    <w:name w:val="coursedetails"/>
+    <w:basedOn w:val="Normal"/>
+    <w:qFormat/>
+    <w:rsid w:val="0009570F"/>
+    <w:pPr>
+      <w:spacing w:before="40" w:after="320"/>
+    </w:pPr>
+    <w:rPr>
+      <w:rFonts w:asciiTheme="majorHAnsi" w:hAnsiTheme="majorHAnsi"/>
+      <w:sz w:val="36"/>
+    </w:rPr>
+  </w:style>
+  <w:style w:type="paragraph" w:customStyle="1" w:styleId="receptiontitle">
+    <w:name w:val="receptiontitle"/>
+    <w:basedOn w:val="Normal"/>
+    <w:qFormat/>
+    <w:rsid w:val="008F064F"/>
+    <w:pPr>
+      <w:pBdr>
+        <w:bottom w:val="single" w:sz="4" w:space="1" w:color="auto"/>
+      </w:pBdr>
+      <w:spacing w:before="120" w:after="320"/>
+    </w:pPr>
+    <w:rPr>
+      <w:rFonts w:asciiTheme="majorHAnsi" w:hAnsiTheme="majorHAnsi"/>
+      <w:b/>
+      <w:sz w:val="52"/>
     </w:rPr>
   </w:style>
 </w:styles>

</xml_diff>

<commit_message>
private headers and footers file
git-svn-id: svn://svn.code.sf.net/p/tei/code/trunk/Stylesheets@11626 e5332ce4-a50f-0410-b94b-d658400b0204
</commit_message>
<xml_diff>
--- a/profiles/oucscourses/docx/template.docx
+++ b/profiles/oucscourses/docx/template.docx
@@ -10,12 +10,12 @@
       <w:bookmarkEnd w:id="0"/>
     </w:p>
     <w:sectPr>
-      <w:headerReference w:type="even" r:id="rId8"/>
-      <w:headerReference w:type="default" r:id="rId9"/>
-      <w:footerReference w:type="even" r:id="rId10"/>
-      <w:footerReference w:type="default" r:id="rId11"/>
-      <w:headerReference w:type="first" r:id="rId12"/>
-      <w:footerReference w:type="first" r:id="rId13"/>
+      <w:headerReference w:type="even" r:id="rId9"/>
+      <w:headerReference w:type="default" r:id="rId10"/>
+      <w:footerReference w:type="even" r:id="rId11"/>
+      <w:footerReference w:type="default" r:id="rId12"/>
+      <w:headerReference w:type="first" r:id="rId13"/>
+      <w:footerReference w:type="first" r:id="rId14"/>
       <w:pgSz w:w="11900" w:h="16840"/>
       <w:pgMar w:top="1440" w:right="1440" w:bottom="1440" w:left="1440" w:header="720" w:footer="720" w:gutter="0"/>
       <w:cols w:space="720"/>
@@ -76,6 +76,27 @@
     </w:r>
     <w:r>
       <w:ptab w:relativeTo="margin" w:alignment="right" w:leader="none"/>
+    </w:r>
+    <w:r>
+      <w:fldChar w:fldCharType="begin"/>
+    </w:r>
+    <w:r>
+      <w:instrText xml:space="preserve"> PAGE \* MERGEFORMAT </w:instrText>
+    </w:r>
+    <w:r>
+      <w:fldChar w:fldCharType="separate"/>
+    </w:r>
+    <w:r>
+      <w:rPr>
+        <w:noProof/>
+      </w:rPr>
+      <w:t>9</w:t>
+    </w:r>
+    <w:r>
+      <w:rPr>
+        <w:noProof/>
+      </w:rPr>
+      <w:fldChar w:fldCharType="end"/>
     </w:r>
   </w:p>
 </w:ftr>
@@ -2757,6 +2778,42 @@
       <w:sz w:val="52"/>
     </w:rPr>
   </w:style>
+  <w:style w:type="paragraph" w:styleId="TOC7">
+    <w:name w:val="toc 7"/>
+    <w:basedOn w:val="Normal"/>
+    <w:next w:val="Normal"/>
+    <w:autoRedefine/>
+    <w:uiPriority w:val="39"/>
+    <w:unhideWhenUsed/>
+    <w:rsid w:val="007E0A55"/>
+    <w:pPr>
+      <w:ind w:left="1320"/>
+    </w:pPr>
+  </w:style>
+  <w:style w:type="paragraph" w:styleId="TOC8">
+    <w:name w:val="toc 8"/>
+    <w:basedOn w:val="Normal"/>
+    <w:next w:val="Normal"/>
+    <w:autoRedefine/>
+    <w:uiPriority w:val="39"/>
+    <w:unhideWhenUsed/>
+    <w:rsid w:val="007E0A55"/>
+    <w:pPr>
+      <w:ind w:left="1540"/>
+    </w:pPr>
+  </w:style>
+  <w:style w:type="paragraph" w:styleId="TOC9">
+    <w:name w:val="toc 9"/>
+    <w:basedOn w:val="Normal"/>
+    <w:next w:val="Normal"/>
+    <w:autoRedefine/>
+    <w:uiPriority w:val="39"/>
+    <w:unhideWhenUsed/>
+    <w:rsid w:val="007E0A55"/>
+    <w:pPr>
+      <w:ind w:left="1760"/>
+    </w:pPr>
+  </w:style>
 </w:styles>
 </file>
 
@@ -4563,6 +4620,42 @@
       <w:b/>
       <w:sz w:val="52"/>
     </w:rPr>
+  </w:style>
+  <w:style w:type="paragraph" w:styleId="TOC7">
+    <w:name w:val="toc 7"/>
+    <w:basedOn w:val="Normal"/>
+    <w:next w:val="Normal"/>
+    <w:autoRedefine/>
+    <w:uiPriority w:val="39"/>
+    <w:unhideWhenUsed/>
+    <w:rsid w:val="007E0A55"/>
+    <w:pPr>
+      <w:ind w:left="1320"/>
+    </w:pPr>
+  </w:style>
+  <w:style w:type="paragraph" w:styleId="TOC8">
+    <w:name w:val="toc 8"/>
+    <w:basedOn w:val="Normal"/>
+    <w:next w:val="Normal"/>
+    <w:autoRedefine/>
+    <w:uiPriority w:val="39"/>
+    <w:unhideWhenUsed/>
+    <w:rsid w:val="007E0A55"/>
+    <w:pPr>
+      <w:ind w:left="1540"/>
+    </w:pPr>
+  </w:style>
+  <w:style w:type="paragraph" w:styleId="TOC9">
+    <w:name w:val="toc 9"/>
+    <w:basedOn w:val="Normal"/>
+    <w:next w:val="Normal"/>
+    <w:autoRedefine/>
+    <w:uiPriority w:val="39"/>
+    <w:unhideWhenUsed/>
+    <w:rsid w:val="007E0A55"/>
+    <w:pPr>
+      <w:ind w:left="1760"/>
+    </w:pPr>
   </w:style>
 </w:styles>
 </file>
@@ -4885,4 +4978,16 @@
   </a:objectDefaults>
   <a:extraClrSchemeLst/>
 </a:theme>
+</file>
+
+<file path=customXml/item1.xml><?xml version="1.0" encoding="utf-8"?>
+<b:Sources xmlns:b="http://schemas.openxmlformats.org/officeDocument/2006/bibliography" xmlns="http://schemas.openxmlformats.org/officeDocument/2006/bibliography" SelectedStyle="/APA.XSL" StyleName="APA"/>
+</file>
+
+<file path=customXml/itemProps1.xml><?xml version="1.0" encoding="utf-8"?>
+<ds:datastoreItem xmlns:ds="http://schemas.openxmlformats.org/officeDocument/2006/customXml" ds:itemID="{9E4BBF75-94A7-1142-A4E8-3CCDE9900176}">
+  <ds:schemaRefs>
+    <ds:schemaRef ds:uri="http://schemas.openxmlformats.org/officeDocument/2006/bibliography"/>
+  </ds:schemaRefs>
+</ds:datastoreItem>
 </file>
</xml_diff>